<commit_message>
preprocess of the preprocess
</commit_message>
<xml_diff>
--- a/Intro.docx
+++ b/Intro.docx
@@ -42,17 +42,7 @@
           <w:szCs w:val="24"/>
           <w:shd w:val="clear" w:color="auto" w:fill="FFFFFF"/>
         </w:rPr>
-        <w:t>Atrial fibrillation (AF</w:t>
-      </w:r>
-      <w:r>
-        <w:rPr>
-          <w:rFonts w:cstheme="minorHAnsi"/>
-          <w:color w:val="202122"/>
-          <w:sz w:val="24"/>
-          <w:szCs w:val="24"/>
-          <w:shd w:val="clear" w:color="auto" w:fill="FFFFFF"/>
-        </w:rPr>
-        <w:t>)</w:t>
+        <w:t>Atrial fibrillation (AF)</w:t>
       </w:r>
       <w:r>
         <w:rPr>
@@ -72,12 +62,170 @@
           <w:szCs w:val="24"/>
           <w:shd w:val="clear" w:color="auto" w:fill="FFFFFF"/>
         </w:rPr>
-        <w:t>is one of the most common types of arrhythmias, which are irregular heart rhythms</w:t>
-      </w:r>
-      <w:r>
-        <w:rPr>
-          <w:rFonts w:cstheme="minorHAnsi"/>
-          <w:color w:val="202122"/>
+        <w:t xml:space="preserve">is one of the most common types of arrhythmias, which are irregular heart rhythms </w:t>
+      </w:r>
+      <w:r>
+        <w:rPr>
+          <w:rFonts w:cstheme="minorHAnsi"/>
+          <w:color w:val="202122"/>
+          <w:shd w:val="clear" w:color="auto" w:fill="FFFFFF"/>
+        </w:rPr>
+        <w:t>[1]</w:t>
+      </w:r>
+      <w:r>
+        <w:rPr>
+          <w:rFonts w:cstheme="minorHAnsi"/>
+          <w:color w:val="202122"/>
+          <w:sz w:val="24"/>
+          <w:szCs w:val="24"/>
+          <w:shd w:val="clear" w:color="auto" w:fill="FFFFFF"/>
+        </w:rPr>
+        <w:t>. AF occurs when the upper chambers of the heart (atria) beat out of rhythm and as a result, blood is not pumped efficiently to the rest of the body, causing an unusually fast heart rate, quivering, or thumping sensations in the heart</w:t>
+      </w:r>
+      <w:r>
+        <w:rPr>
+          <w:rFonts w:cstheme="minorHAnsi"/>
+          <w:color w:val="202122"/>
+          <w:sz w:val="24"/>
+          <w:szCs w:val="24"/>
+          <w:shd w:val="clear" w:color="auto" w:fill="FFFFFF"/>
+        </w:rPr>
+        <w:t xml:space="preserve"> [2]. Often </w:t>
+      </w:r>
+      <w:r>
+        <w:rPr>
+          <w:color w:val="000000"/>
+          <w:sz w:val="24"/>
+          <w:szCs w:val="24"/>
+          <w:shd w:val="clear" w:color="auto" w:fill="FFFFFF"/>
+        </w:rPr>
+        <w:t xml:space="preserve">episodes of AF are </w:t>
+      </w:r>
+      <w:proofErr w:type="gramStart"/>
+      <w:r>
+        <w:rPr>
+          <w:color w:val="000000"/>
+          <w:sz w:val="24"/>
+          <w:szCs w:val="24"/>
+          <w:shd w:val="clear" w:color="auto" w:fill="FFFFFF"/>
+        </w:rPr>
+        <w:t>actually asymptomatic</w:t>
+      </w:r>
+      <w:proofErr w:type="gramEnd"/>
+      <w:r>
+        <w:rPr>
+          <w:color w:val="000000"/>
+          <w:sz w:val="24"/>
+          <w:szCs w:val="24"/>
+          <w:shd w:val="clear" w:color="auto" w:fill="FFFFFF"/>
+        </w:rPr>
+        <w:t xml:space="preserve"> [3]. AF is </w:t>
+      </w:r>
+      <w:r>
+        <w:rPr>
+          <w:rFonts w:cstheme="minorHAnsi"/>
+          <w:color w:val="202122"/>
+          <w:sz w:val="24"/>
+          <w:szCs w:val="24"/>
+          <w:shd w:val="clear" w:color="auto" w:fill="FFFFFF"/>
+        </w:rPr>
+        <w:t>the most common sustained cardiac arrhythmia</w:t>
+      </w:r>
+      <w:r>
+        <w:rPr>
+          <w:color w:val="000000"/>
+          <w:sz w:val="24"/>
+          <w:szCs w:val="24"/>
+          <w:shd w:val="clear" w:color="auto" w:fill="FFFFFF"/>
+        </w:rPr>
+        <w:t xml:space="preserve"> and as of 2020, 33 million people are affected by this disease worldwide [4]. </w:t>
+      </w:r>
+      <w:r>
+        <w:rPr>
+          <w:color w:val="000000"/>
+          <w:sz w:val="24"/>
+          <w:szCs w:val="24"/>
+          <w:shd w:val="clear" w:color="auto" w:fill="FFFFFF"/>
+        </w:rPr>
+        <w:t xml:space="preserve">AF patients are </w:t>
+      </w:r>
+      <w:r>
+        <w:rPr>
+          <w:color w:val="000000"/>
+          <w:sz w:val="24"/>
+          <w:szCs w:val="24"/>
+          <w:shd w:val="clear" w:color="auto" w:fill="FFFFFF"/>
+        </w:rPr>
+        <w:t>at moderate-to-high risk of stroke</w:t>
+      </w:r>
+      <w:r>
+        <w:rPr>
+          <w:color w:val="000000"/>
+          <w:sz w:val="24"/>
+          <w:szCs w:val="24"/>
+          <w:shd w:val="clear" w:color="auto" w:fill="FFFFFF"/>
+        </w:rPr>
+        <w:t xml:space="preserve"> and the disease is a common factor of heart failure [5]. </w:t>
+      </w:r>
+      <w:r>
+        <w:rPr>
+          <w:color w:val="000000"/>
+          <w:sz w:val="24"/>
+          <w:szCs w:val="24"/>
+          <w:shd w:val="clear" w:color="auto" w:fill="FFFFFF"/>
+        </w:rPr>
+        <w:t>As such, establishing an effective monitoring system for early AF detection along with an effective approach to treating AF is essential</w:t>
+      </w:r>
+      <w:r>
+        <w:rPr>
+          <w:color w:val="000000"/>
+          <w:sz w:val="24"/>
+          <w:szCs w:val="24"/>
+          <w:shd w:val="clear" w:color="auto" w:fill="FFFFFF"/>
+        </w:rPr>
+        <w:t xml:space="preserve"> [5].</w:t>
+      </w:r>
+    </w:p>
+    <w:p>
+      <w:pPr>
+        <w:jc w:val="right"/>
+        <w:rPr>
+          <w:color w:val="000000"/>
+          <w:sz w:val="24"/>
+          <w:szCs w:val="24"/>
+          <w:shd w:val="clear" w:color="auto" w:fill="FFFFFF"/>
+        </w:rPr>
+      </w:pPr>
+      <w:r>
+        <w:rPr>
+          <w:color w:val="000000"/>
+          <w:sz w:val="24"/>
+          <w:szCs w:val="24"/>
+          <w:shd w:val="clear" w:color="auto" w:fill="FFFFFF"/>
+        </w:rPr>
+        <w:t>AF is often transient or paroxysmal in nature, and the correct diagnosis of AF can be challenging in patients with paroxysmal AF</w:t>
+      </w:r>
+      <w:r>
+        <w:rPr>
+          <w:color w:val="000000"/>
+          <w:sz w:val="24"/>
+          <w:szCs w:val="24"/>
+          <w:shd w:val="clear" w:color="auto" w:fill="FFFFFF"/>
+        </w:rPr>
+        <w:t xml:space="preserve"> [6]</w:t>
+      </w:r>
+      <w:r>
+        <w:rPr>
+          <w:color w:val="000000"/>
+          <w:sz w:val="24"/>
+          <w:szCs w:val="24"/>
+          <w:shd w:val="clear" w:color="auto" w:fill="FFFFFF"/>
+        </w:rPr>
+        <w:t>.</w:t>
+      </w:r>
+      <w:r>
+        <w:rPr>
+          <w:color w:val="000000"/>
           <w:sz w:val="24"/>
           <w:szCs w:val="24"/>
           <w:shd w:val="clear" w:color="auto" w:fill="FFFFFF"/>
@@ -86,71 +234,21 @@
       </w:r>
       <w:r>
         <w:rPr>
-          <w:rFonts w:cstheme="minorHAnsi"/>
-          <w:color w:val="202122"/>
-          <w:shd w:val="clear" w:color="auto" w:fill="FFFFFF"/>
-        </w:rPr>
-        <w:t>[1]</w:t>
-      </w:r>
-      <w:r>
-        <w:rPr>
-          <w:rFonts w:cstheme="minorHAnsi"/>
-          <w:color w:val="202122"/>
-          <w:sz w:val="24"/>
-          <w:szCs w:val="24"/>
-          <w:shd w:val="clear" w:color="auto" w:fill="FFFFFF"/>
-        </w:rPr>
-        <w:t xml:space="preserve">. </w:t>
-      </w:r>
-      <w:r>
-        <w:rPr>
-          <w:rFonts w:cstheme="minorHAnsi"/>
-          <w:color w:val="202122"/>
-          <w:sz w:val="24"/>
-          <w:szCs w:val="24"/>
-          <w:shd w:val="clear" w:color="auto" w:fill="FFFFFF"/>
-        </w:rPr>
-        <w:t>AF occurs when the upper chambers of the heart (atria) beat out of rhythm</w:t>
-      </w:r>
-      <w:r>
-        <w:rPr>
-          <w:rFonts w:cstheme="minorHAnsi"/>
-          <w:color w:val="202122"/>
-          <w:sz w:val="24"/>
-          <w:szCs w:val="24"/>
-          <w:shd w:val="clear" w:color="auto" w:fill="FFFFFF"/>
-        </w:rPr>
-        <w:t xml:space="preserve"> and a</w:t>
-      </w:r>
-      <w:r>
-        <w:rPr>
-          <w:rFonts w:cstheme="minorHAnsi"/>
-          <w:color w:val="202122"/>
-          <w:sz w:val="24"/>
-          <w:szCs w:val="24"/>
-          <w:shd w:val="clear" w:color="auto" w:fill="FFFFFF"/>
-        </w:rPr>
-        <w:t>s a result, blood is not pumped efficiently to the rest of the body, causing an unusually fast heart rate, quivering, or thumping sensations in the heart</w:t>
-      </w:r>
-      <w:r>
-        <w:rPr>
-          <w:rFonts w:cstheme="minorHAnsi"/>
-          <w:color w:val="202122"/>
-          <w:sz w:val="24"/>
-          <w:szCs w:val="24"/>
-          <w:shd w:val="clear" w:color="auto" w:fill="FFFFFF"/>
-        </w:rPr>
-        <w:t xml:space="preserve"> [2]. Often </w:t>
-      </w:r>
-      <w:r>
-        <w:rPr>
           <w:color w:val="000000"/>
           <w:sz w:val="24"/>
           <w:szCs w:val="24"/>
           <w:shd w:val="clear" w:color="auto" w:fill="FFFFFF"/>
         </w:rPr>
-        <w:t>episodes of AF are actually asymptomatic</w:t>
-      </w:r>
+        <w:t>The main characteristic of AF disorder is the irregular rhythm of the heartbeat or more specifically when a varying period is observed in ECG signal between R–R peaks [7].</w:t>
+      </w:r>
+    </w:p>
+    <w:p>
+      <w:pPr>
+        <w:jc w:val="right"/>
+        <w:rPr>
+          <w:rFonts w:ascii="CMR10" w:hAnsi="CMR10"/>
+        </w:rPr>
+      </w:pPr>
       <w:r>
         <w:rPr>
           <w:color w:val="000000"/>
@@ -158,17 +256,7 @@
           <w:szCs w:val="24"/>
           <w:shd w:val="clear" w:color="auto" w:fill="FFFFFF"/>
         </w:rPr>
-        <w:t xml:space="preserve"> [3]. AF is </w:t>
-      </w:r>
-      <w:r>
-        <w:rPr>
-          <w:rFonts w:cstheme="minorHAnsi"/>
-          <w:color w:val="202122"/>
-          <w:sz w:val="24"/>
-          <w:szCs w:val="24"/>
-          <w:shd w:val="clear" w:color="auto" w:fill="FFFFFF"/>
-        </w:rPr>
-        <w:t>the most common sustained cardiac arrhythmia</w:t>
+        <w:t xml:space="preserve">Heart disease prediction using machine learning has </w:t>
       </w:r>
       <w:r>
         <w:rPr>
@@ -177,7 +265,7 @@
           <w:szCs w:val="24"/>
           <w:shd w:val="clear" w:color="auto" w:fill="FFFFFF"/>
         </w:rPr>
-        <w:t xml:space="preserve"> and as of 2020, 33 million people are affected by this disease worldwide [4]. </w:t>
+        <w:t>become</w:t>
       </w:r>
       <w:r>
         <w:rPr>
@@ -186,7 +274,7 @@
           <w:szCs w:val="24"/>
           <w:shd w:val="clear" w:color="auto" w:fill="FFFFFF"/>
         </w:rPr>
-        <w:t xml:space="preserve">AF patients are </w:t>
+        <w:t xml:space="preserve"> </w:t>
       </w:r>
       <w:r>
         <w:rPr>
@@ -195,7 +283,7 @@
           <w:szCs w:val="24"/>
           <w:shd w:val="clear" w:color="auto" w:fill="FFFFFF"/>
         </w:rPr>
-        <w:t>at moderate-to-high risk of stroke</w:t>
+        <w:t xml:space="preserve">common in the last few decades. There are numerous studies using deep learning techniques to detect heart </w:t>
       </w:r>
       <w:r>
         <w:rPr>
@@ -204,7 +292,7 @@
           <w:szCs w:val="24"/>
           <w:shd w:val="clear" w:color="auto" w:fill="FFFFFF"/>
         </w:rPr>
-        <w:t xml:space="preserve"> and the disease is a common factor of heart failure [5]. </w:t>
+        <w:t>arrhythmia</w:t>
       </w:r>
       <w:r>
         <w:rPr>
@@ -213,8 +301,9 @@
           <w:szCs w:val="24"/>
           <w:shd w:val="clear" w:color="auto" w:fill="FFFFFF"/>
         </w:rPr>
-        <w:t>As such, establishing an effective monitoring system for early AF detection along with an effective approach to treating AF is essential</w:t>
-      </w:r>
+        <w:t xml:space="preserve">s in general and </w:t>
+      </w:r>
+      <w:proofErr w:type="gramStart"/>
       <w:r>
         <w:rPr>
           <w:color w:val="000000"/>
@@ -222,19 +311,18 @@
           <w:szCs w:val="24"/>
           <w:shd w:val="clear" w:color="auto" w:fill="FFFFFF"/>
         </w:rPr>
-        <w:t xml:space="preserve"> [5].</w:t>
-      </w:r>
-    </w:p>
-    <w:p>
-      <w:pPr>
-        <w:jc w:val="right"/>
+        <w:t>AF in particular</w:t>
+      </w:r>
+      <w:proofErr w:type="gramEnd"/>
+      <w:r>
         <w:rPr>
           <w:color w:val="000000"/>
           <w:sz w:val="24"/>
           <w:szCs w:val="24"/>
           <w:shd w:val="clear" w:color="auto" w:fill="FFFFFF"/>
         </w:rPr>
-      </w:pPr>
+        <w:t xml:space="preserve">. We based our project on two studies regarding </w:t>
+      </w:r>
       <w:r>
         <w:rPr>
           <w:color w:val="000000"/>
@@ -242,7 +330,7 @@
           <w:szCs w:val="24"/>
           <w:shd w:val="clear" w:color="auto" w:fill="FFFFFF"/>
         </w:rPr>
-        <w:t>AF is often transient or paroxysmal in nature, and the correct diagnosis of AF can be challenging in patients with paroxysmal AF</w:t>
+        <w:t>Detection of Paroxysmal using deep Recurrent Neural Network (RNN).</w:t>
       </w:r>
       <w:r>
         <w:rPr>
@@ -250,119 +338,6 @@
           <w:sz w:val="24"/>
           <w:szCs w:val="24"/>
           <w:shd w:val="clear" w:color="auto" w:fill="FFFFFF"/>
-        </w:rPr>
-        <w:t xml:space="preserve"> [6]</w:t>
-      </w:r>
-      <w:r>
-        <w:rPr>
-          <w:color w:val="000000"/>
-          <w:sz w:val="24"/>
-          <w:szCs w:val="24"/>
-          <w:shd w:val="clear" w:color="auto" w:fill="FFFFFF"/>
-        </w:rPr>
-        <w:t>.</w:t>
-      </w:r>
-      <w:r>
-        <w:rPr>
-          <w:color w:val="000000"/>
-          <w:sz w:val="24"/>
-          <w:szCs w:val="24"/>
-          <w:shd w:val="clear" w:color="auto" w:fill="FFFFFF"/>
-        </w:rPr>
-        <w:t xml:space="preserve"> </w:t>
-      </w:r>
-      <w:r>
-        <w:rPr>
-          <w:color w:val="000000"/>
-          <w:sz w:val="24"/>
-          <w:szCs w:val="24"/>
-          <w:shd w:val="clear" w:color="auto" w:fill="FFFFFF"/>
-        </w:rPr>
-        <w:t>The main characteristic of AF disorder is the irregular rhythm of the heartbeat or more specifically when a varying period is observed in ECG signal between R–R peaks</w:t>
-      </w:r>
-      <w:r>
-        <w:rPr>
-          <w:color w:val="000000"/>
-          <w:sz w:val="24"/>
-          <w:szCs w:val="24"/>
-          <w:shd w:val="clear" w:color="auto" w:fill="FFFFFF"/>
-        </w:rPr>
-        <w:t xml:space="preserve"> [7]</w:t>
-      </w:r>
-      <w:r>
-        <w:rPr>
-          <w:color w:val="000000"/>
-          <w:sz w:val="24"/>
-          <w:szCs w:val="24"/>
-          <w:shd w:val="clear" w:color="auto" w:fill="FFFFFF"/>
-        </w:rPr>
-        <w:t>.</w:t>
-      </w:r>
-    </w:p>
-    <w:p>
-      <w:pPr>
-        <w:jc w:val="right"/>
-        <w:rPr>
-          <w:rFonts w:ascii="CMR10" w:hAnsi="CMR10"/>
-        </w:rPr>
-      </w:pPr>
-      <w:r>
-        <w:rPr>
-          <w:color w:val="000000"/>
-          <w:sz w:val="24"/>
-          <w:szCs w:val="24"/>
-          <w:shd w:val="clear" w:color="auto" w:fill="FFFFFF"/>
-        </w:rPr>
-        <w:t xml:space="preserve">Heart disease prediction using machine learning has been </w:t>
-      </w:r>
-      <w:r>
-        <w:rPr>
-          <w:color w:val="000000"/>
-          <w:sz w:val="24"/>
-          <w:szCs w:val="24"/>
-          <w:shd w:val="clear" w:color="auto" w:fill="FFFFFF"/>
-        </w:rPr>
-        <w:t xml:space="preserve">common in the last few decades. There are numerous studies using deep learning techniques to detect heart </w:t>
-      </w:r>
-      <w:r>
-        <w:rPr>
-          <w:color w:val="000000"/>
-          <w:sz w:val="24"/>
-          <w:szCs w:val="24"/>
-          <w:shd w:val="clear" w:color="auto" w:fill="FFFFFF"/>
-        </w:rPr>
-        <w:t>arrhythmia</w:t>
-      </w:r>
-      <w:r>
-        <w:rPr>
-          <w:color w:val="000000"/>
-          <w:sz w:val="24"/>
-          <w:szCs w:val="24"/>
-          <w:shd w:val="clear" w:color="auto" w:fill="FFFFFF"/>
-        </w:rPr>
-        <w:t xml:space="preserve">s in general and AF in particular. We based our project on two studies regarding </w:t>
-      </w:r>
-      <w:r>
-        <w:t>Detection of Paroxysmal</w:t>
-      </w:r>
-      <w:r>
-        <w:t xml:space="preserve"> using </w:t>
-      </w:r>
-      <w:r>
-        <w:rPr>
-          <w:rFonts w:ascii="CMR10" w:hAnsi="CMR10" w:cs="CMR10"/>
-        </w:rPr>
-        <w:t>deep Recurrent Neural Network (RNN)</w:t>
-      </w:r>
-      <w:r>
-        <w:rPr>
-          <w:rFonts w:ascii="CMR10" w:hAnsi="CMR10" w:cs="CMR10"/>
-        </w:rPr>
-        <w:t>.</w:t>
-      </w:r>
-      <w:r>
-        <w:rPr>
-          <w:rFonts w:ascii="CMR10" w:hAnsi="CMR10" w:cs="CMR10"/>
         </w:rPr>
         <w:t xml:space="preserve"> </w:t>
       </w:r>
@@ -380,7 +355,23 @@
           <w:rFonts w:ascii="CMR10" w:hAnsi="CMR10" w:hint="cs"/>
           <w:rtl/>
         </w:rPr>
-        <w:t>עכשיו להוסיף הסבר על הגישה של כל אחד משני המאמרים (דאטא ומודל)</w:t>
+        <w:t>עכשיו להוסיף הסבר על הגישה של כל אחד משני המאמרים (</w:t>
+      </w:r>
+      <w:proofErr w:type="spellStart"/>
+      <w:r>
+        <w:rPr>
+          <w:rFonts w:ascii="CMR10" w:hAnsi="CMR10" w:hint="cs"/>
+          <w:rtl/>
+        </w:rPr>
+        <w:t>דאטא</w:t>
+      </w:r>
+      <w:proofErr w:type="spellEnd"/>
+      <w:r>
+        <w:rPr>
+          <w:rFonts w:ascii="CMR10" w:hAnsi="CMR10" w:hint="cs"/>
+          <w:rtl/>
+        </w:rPr>
+        <w:t xml:space="preserve"> ומודל)</w:t>
       </w:r>
     </w:p>
     <w:p>
@@ -433,28 +424,28 @@
       <w:pPr>
         <w:jc w:val="right"/>
         <w:rPr>
+          <w:rFonts w:ascii="CMR10" w:hAnsi="CMR10"/>
+          <w:rtl/>
+        </w:rPr>
+      </w:pPr>
+      <w:r>
+        <w:rPr>
           <w:rFonts w:ascii="CMR10" w:hAnsi="CMR10" w:hint="cs"/>
           <w:rtl/>
         </w:rPr>
-      </w:pPr>
+        <w:t>** צריך להבין מה להכניס כאן ומה להכניס ב</w:t>
+      </w:r>
+      <w:r>
+        <w:rPr>
+          <w:rFonts w:ascii="CMR10" w:hAnsi="CMR10"/>
+        </w:rPr>
+        <w:t xml:space="preserve">method </w:t>
+      </w:r>
       <w:r>
         <w:rPr>
           <w:rFonts w:ascii="CMR10" w:hAnsi="CMR10" w:hint="cs"/>
           <w:rtl/>
         </w:rPr>
-        <w:t>** צריך להבין מה להכניס כאן ומה להכניס ב</w:t>
-      </w:r>
-      <w:r>
-        <w:rPr>
-          <w:rFonts w:ascii="CMR10" w:hAnsi="CMR10"/>
-        </w:rPr>
-        <w:t xml:space="preserve">method </w:t>
-      </w:r>
-      <w:r>
-        <w:rPr>
-          <w:rFonts w:ascii="CMR10" w:hAnsi="CMR10" w:hint="cs"/>
-          <w:rtl/>
-        </w:rPr>
         <w:t xml:space="preserve"> כי יש הגדרות חופפות באתר הקורס</w:t>
       </w:r>
     </w:p>
@@ -462,117 +453,117 @@
       <w:pPr>
         <w:jc w:val="right"/>
         <w:rPr>
-          <w:rFonts w:cstheme="minorHAnsi" w:hint="cs"/>
-          <w:color w:val="202122"/>
-          <w:shd w:val="clear" w:color="auto" w:fill="FFFFFF"/>
-        </w:rPr>
-      </w:pPr>
-    </w:p>
-    <w:p>
-      <w:pPr>
-        <w:jc w:val="right"/>
-        <w:rPr>
-          <w:rFonts w:cstheme="minorHAnsi"/>
-          <w:color w:val="202122"/>
-          <w:shd w:val="clear" w:color="auto" w:fill="FFFFFF"/>
-        </w:rPr>
-      </w:pPr>
-    </w:p>
-    <w:p>
-      <w:pPr>
-        <w:jc w:val="right"/>
-        <w:rPr>
-          <w:rFonts w:cstheme="minorHAnsi"/>
-          <w:color w:val="202122"/>
-          <w:shd w:val="clear" w:color="auto" w:fill="FFFFFF"/>
-        </w:rPr>
-      </w:pPr>
-    </w:p>
-    <w:p>
-      <w:pPr>
-        <w:jc w:val="right"/>
-        <w:rPr>
-          <w:rFonts w:cstheme="minorHAnsi"/>
-          <w:color w:val="202122"/>
-          <w:shd w:val="clear" w:color="auto" w:fill="FFFFFF"/>
-        </w:rPr>
-      </w:pPr>
-    </w:p>
-    <w:p>
-      <w:pPr>
-        <w:jc w:val="right"/>
-        <w:rPr>
-          <w:rFonts w:cstheme="minorHAnsi"/>
-          <w:color w:val="202122"/>
-          <w:shd w:val="clear" w:color="auto" w:fill="FFFFFF"/>
-        </w:rPr>
-      </w:pPr>
-    </w:p>
-    <w:p>
-      <w:pPr>
-        <w:jc w:val="right"/>
-        <w:rPr>
-          <w:rFonts w:cstheme="minorHAnsi"/>
-          <w:color w:val="202122"/>
-          <w:shd w:val="clear" w:color="auto" w:fill="FFFFFF"/>
-        </w:rPr>
-      </w:pPr>
-    </w:p>
-    <w:p>
-      <w:pPr>
-        <w:jc w:val="right"/>
-        <w:rPr>
-          <w:rFonts w:cstheme="minorHAnsi"/>
-          <w:color w:val="202122"/>
-          <w:shd w:val="clear" w:color="auto" w:fill="FFFFFF"/>
-        </w:rPr>
-      </w:pPr>
-    </w:p>
-    <w:p>
-      <w:pPr>
-        <w:jc w:val="right"/>
-        <w:rPr>
-          <w:rFonts w:cstheme="minorHAnsi"/>
-          <w:color w:val="202122"/>
-          <w:shd w:val="clear" w:color="auto" w:fill="FFFFFF"/>
-        </w:rPr>
-      </w:pPr>
-    </w:p>
-    <w:p>
-      <w:pPr>
-        <w:jc w:val="right"/>
-        <w:rPr>
-          <w:rFonts w:cstheme="minorHAnsi"/>
-          <w:color w:val="202122"/>
-          <w:shd w:val="clear" w:color="auto" w:fill="FFFFFF"/>
-        </w:rPr>
-      </w:pPr>
-    </w:p>
-    <w:p>
-      <w:pPr>
-        <w:jc w:val="right"/>
-        <w:rPr>
-          <w:rFonts w:cstheme="minorHAnsi"/>
-          <w:color w:val="202122"/>
-          <w:shd w:val="clear" w:color="auto" w:fill="FFFFFF"/>
-        </w:rPr>
-      </w:pPr>
-    </w:p>
-    <w:p>
-      <w:pPr>
-        <w:jc w:val="right"/>
-        <w:rPr>
-          <w:rFonts w:cstheme="minorHAnsi"/>
-          <w:color w:val="202122"/>
-          <w:shd w:val="clear" w:color="auto" w:fill="FFFFFF"/>
-        </w:rPr>
-      </w:pPr>
-    </w:p>
-    <w:p>
-      <w:pPr>
-        <w:jc w:val="right"/>
-        <w:rPr>
-          <w:rFonts w:cstheme="minorHAnsi" w:hint="cs"/>
+          <w:rFonts w:cstheme="minorHAnsi"/>
+          <w:color w:val="202122"/>
+          <w:shd w:val="clear" w:color="auto" w:fill="FFFFFF"/>
+        </w:rPr>
+      </w:pPr>
+    </w:p>
+    <w:p>
+      <w:pPr>
+        <w:jc w:val="right"/>
+        <w:rPr>
+          <w:rFonts w:cstheme="minorHAnsi"/>
+          <w:color w:val="202122"/>
+          <w:shd w:val="clear" w:color="auto" w:fill="FFFFFF"/>
+        </w:rPr>
+      </w:pPr>
+    </w:p>
+    <w:p>
+      <w:pPr>
+        <w:jc w:val="right"/>
+        <w:rPr>
+          <w:rFonts w:cstheme="minorHAnsi"/>
+          <w:color w:val="202122"/>
+          <w:shd w:val="clear" w:color="auto" w:fill="FFFFFF"/>
+        </w:rPr>
+      </w:pPr>
+    </w:p>
+    <w:p>
+      <w:pPr>
+        <w:jc w:val="right"/>
+        <w:rPr>
+          <w:rFonts w:cstheme="minorHAnsi"/>
+          <w:color w:val="202122"/>
+          <w:shd w:val="clear" w:color="auto" w:fill="FFFFFF"/>
+        </w:rPr>
+      </w:pPr>
+    </w:p>
+    <w:p>
+      <w:pPr>
+        <w:jc w:val="right"/>
+        <w:rPr>
+          <w:rFonts w:cstheme="minorHAnsi"/>
+          <w:color w:val="202122"/>
+          <w:shd w:val="clear" w:color="auto" w:fill="FFFFFF"/>
+        </w:rPr>
+      </w:pPr>
+    </w:p>
+    <w:p>
+      <w:pPr>
+        <w:jc w:val="right"/>
+        <w:rPr>
+          <w:rFonts w:cstheme="minorHAnsi"/>
+          <w:color w:val="202122"/>
+          <w:shd w:val="clear" w:color="auto" w:fill="FFFFFF"/>
+        </w:rPr>
+      </w:pPr>
+    </w:p>
+    <w:p>
+      <w:pPr>
+        <w:jc w:val="right"/>
+        <w:rPr>
+          <w:rFonts w:cstheme="minorHAnsi"/>
+          <w:color w:val="202122"/>
+          <w:shd w:val="clear" w:color="auto" w:fill="FFFFFF"/>
+        </w:rPr>
+      </w:pPr>
+    </w:p>
+    <w:p>
+      <w:pPr>
+        <w:jc w:val="right"/>
+        <w:rPr>
+          <w:rFonts w:cstheme="minorHAnsi"/>
+          <w:color w:val="202122"/>
+          <w:shd w:val="clear" w:color="auto" w:fill="FFFFFF"/>
+        </w:rPr>
+      </w:pPr>
+    </w:p>
+    <w:p>
+      <w:pPr>
+        <w:jc w:val="right"/>
+        <w:rPr>
+          <w:rFonts w:cstheme="minorHAnsi"/>
+          <w:color w:val="202122"/>
+          <w:shd w:val="clear" w:color="auto" w:fill="FFFFFF"/>
+        </w:rPr>
+      </w:pPr>
+    </w:p>
+    <w:p>
+      <w:pPr>
+        <w:jc w:val="right"/>
+        <w:rPr>
+          <w:rFonts w:cstheme="minorHAnsi"/>
+          <w:color w:val="202122"/>
+          <w:shd w:val="clear" w:color="auto" w:fill="FFFFFF"/>
+        </w:rPr>
+      </w:pPr>
+    </w:p>
+    <w:p>
+      <w:pPr>
+        <w:jc w:val="right"/>
+        <w:rPr>
+          <w:rFonts w:cstheme="minorHAnsi"/>
+          <w:color w:val="202122"/>
+          <w:shd w:val="clear" w:color="auto" w:fill="FFFFFF"/>
+        </w:rPr>
+      </w:pPr>
+    </w:p>
+    <w:p>
+      <w:pPr>
+        <w:jc w:val="right"/>
+        <w:rPr>
+          <w:rFonts w:cstheme="minorHAnsi"/>
           <w:vanish/>
           <w:color w:val="202122"/>
           <w:shd w:val="clear" w:color="auto" w:fill="FFFFFF"/>
@@ -649,52 +640,28 @@
           <w:rPr>
             <w:rStyle w:val="Hyperlink"/>
           </w:rPr>
-          <w:t>https://www.nhlbi.nih.gov/health-top</w:t>
-        </w:r>
+          <w:t>https://www.nhlbi.nih.gov/health-topics/atrial-fibrillation</w:t>
+        </w:r>
+      </w:hyperlink>
+    </w:p>
+    <w:p>
+      <w:pPr>
+        <w:jc w:val="right"/>
+      </w:pPr>
+      <w:r>
+        <w:rPr>
+          <w:rFonts w:cstheme="minorHAnsi"/>
+          <w:color w:val="202122"/>
+          <w:shd w:val="clear" w:color="auto" w:fill="FFFFFF"/>
+        </w:rPr>
+        <w:t xml:space="preserve">[2] - </w:t>
+      </w:r>
+      <w:hyperlink r:id="rId5" w:history="1">
         <w:r>
           <w:rPr>
             <w:rStyle w:val="Hyperlink"/>
           </w:rPr>
-          <w:t>i</w:t>
-        </w:r>
-        <w:r>
-          <w:rPr>
-            <w:rStyle w:val="Hyperlink"/>
-          </w:rPr>
-          <w:t>cs/atrial-fibrillation</w:t>
-        </w:r>
-      </w:hyperlink>
-    </w:p>
-    <w:p>
-      <w:pPr>
-        <w:jc w:val="right"/>
-      </w:pPr>
-      <w:r>
-        <w:rPr>
-          <w:rFonts w:cstheme="minorHAnsi"/>
-          <w:color w:val="202122"/>
-          <w:shd w:val="clear" w:color="auto" w:fill="FFFFFF"/>
-        </w:rPr>
-        <w:t xml:space="preserve">[2] - </w:t>
-      </w:r>
-      <w:hyperlink r:id="rId5" w:history="1">
-        <w:r>
-          <w:rPr>
-            <w:rStyle w:val="Hyperlink"/>
-          </w:rPr>
-          <w:t>https://www.medtronic</w:t>
-        </w:r>
-        <w:r>
-          <w:rPr>
-            <w:rStyle w:val="Hyperlink"/>
-          </w:rPr>
-          <w:t>.</w:t>
-        </w:r>
-        <w:r>
-          <w:rPr>
-            <w:rStyle w:val="Hyperlink"/>
-          </w:rPr>
-          <w:t>com/us-en/patients/conditions/atrial-fibrillation-afib.html</w:t>
+          <w:t>https://www.medtronic.com/us-en/patients/conditions/atrial-fibrillation-afib.html</w:t>
         </w:r>
       </w:hyperlink>
     </w:p>
@@ -731,8 +698,114 @@
             <w:u w:val="none"/>
             <w:shd w:val="clear" w:color="auto" w:fill="FFFFFF"/>
           </w:rPr>
-          <w:t xml:space="preserve">"Atrial </w:t>
-        </w:r>
+          <w:t>"Atrial fibrillation"</w:t>
+        </w:r>
+      </w:hyperlink>
+      <w:r>
+        <w:rPr>
+          <w:rFonts w:ascii="Arial" w:hAnsi="Arial" w:cs="Arial"/>
+          <w:color w:val="202122"/>
+          <w:sz w:val="19"/>
+          <w:szCs w:val="19"/>
+          <w:shd w:val="clear" w:color="auto" w:fill="FFFFFF"/>
+        </w:rPr>
+        <w:t>. </w:t>
+      </w:r>
+      <w:r>
+        <w:rPr>
+          <w:rFonts w:ascii="Arial" w:hAnsi="Arial" w:cs="Arial"/>
+          <w:i/>
+          <w:iCs/>
+          <w:color w:val="202122"/>
+          <w:sz w:val="19"/>
+          <w:szCs w:val="19"/>
+          <w:shd w:val="clear" w:color="auto" w:fill="FFFFFF"/>
+        </w:rPr>
+        <w:t>Journal of Biomedical Research</w:t>
+      </w:r>
+      <w:r>
+        <w:rPr>
+          <w:rFonts w:ascii="Arial" w:hAnsi="Arial" w:cs="Arial"/>
+          <w:color w:val="202122"/>
+          <w:sz w:val="19"/>
+          <w:szCs w:val="19"/>
+          <w:shd w:val="clear" w:color="auto" w:fill="FFFFFF"/>
+        </w:rPr>
+        <w:t>.</w:t>
+      </w:r>
+    </w:p>
+    <w:p>
+      <w:pPr>
+        <w:jc w:val="right"/>
+        <w:rPr>
+          <w:rFonts w:cstheme="minorHAnsi"/>
+          <w:color w:val="202122"/>
+          <w:shd w:val="clear" w:color="auto" w:fill="FFFFFF"/>
+        </w:rPr>
+      </w:pPr>
+      <w:r>
+        <w:rPr>
+          <w:rFonts w:cstheme="minorHAnsi"/>
+          <w:color w:val="202122"/>
+          <w:shd w:val="clear" w:color="auto" w:fill="FFFFFF"/>
+        </w:rPr>
+        <w:t xml:space="preserve">[4] - </w:t>
+      </w:r>
+      <w:r>
+        <w:rPr>
+          <w:rFonts w:ascii="Arial" w:hAnsi="Arial" w:cs="Arial"/>
+          <w:color w:val="202122"/>
+          <w:sz w:val="19"/>
+          <w:szCs w:val="19"/>
+          <w:shd w:val="clear" w:color="auto" w:fill="FFFFFF"/>
+        </w:rPr>
+        <w:t xml:space="preserve">Chung, MK; Eckhardt, LL; Chen, LY; Ahmed, HM; </w:t>
+      </w:r>
+      <w:proofErr w:type="spellStart"/>
+      <w:r>
+        <w:rPr>
+          <w:rFonts w:ascii="Arial" w:hAnsi="Arial" w:cs="Arial"/>
+          <w:color w:val="202122"/>
+          <w:sz w:val="19"/>
+          <w:szCs w:val="19"/>
+          <w:shd w:val="clear" w:color="auto" w:fill="FFFFFF"/>
+        </w:rPr>
+        <w:t>Gopinathannair</w:t>
+      </w:r>
+      <w:proofErr w:type="spellEnd"/>
+      <w:r>
+        <w:rPr>
+          <w:rFonts w:ascii="Arial" w:hAnsi="Arial" w:cs="Arial"/>
+          <w:color w:val="202122"/>
+          <w:sz w:val="19"/>
+          <w:szCs w:val="19"/>
+          <w:shd w:val="clear" w:color="auto" w:fill="FFFFFF"/>
+        </w:rPr>
+        <w:t xml:space="preserve">, R; </w:t>
+      </w:r>
+      <w:proofErr w:type="spellStart"/>
+      <w:r>
+        <w:rPr>
+          <w:rFonts w:ascii="Arial" w:hAnsi="Arial" w:cs="Arial"/>
+          <w:color w:val="202122"/>
+          <w:sz w:val="19"/>
+          <w:szCs w:val="19"/>
+          <w:shd w:val="clear" w:color="auto" w:fill="FFFFFF"/>
+        </w:rPr>
+        <w:t>Joglar</w:t>
+      </w:r>
+      <w:proofErr w:type="spellEnd"/>
+      <w:r>
+        <w:rPr>
+          <w:rFonts w:ascii="Arial" w:hAnsi="Arial" w:cs="Arial"/>
+          <w:color w:val="202122"/>
+          <w:sz w:val="19"/>
+          <w:szCs w:val="19"/>
+          <w:shd w:val="clear" w:color="auto" w:fill="FFFFFF"/>
+        </w:rPr>
+        <w:t>, JA; Noseworthy, PA; Pack, QR; Sanders, P; Trulock, KM; American Heart Association Electrocardiography and Arrhythmias Committee and Exercise Cardiac Rehabilitation, and Secondary Prevention; Committee of the Council on Clinical Cardiology; Council on Arteriosclerosis, Thrombosis and Vascular Biology; Council on Cardiovascular and Stroke Nursing; Council on Lifestyle and Cardiometabolic Health (March 2020). </w:t>
+      </w:r>
+      <w:hyperlink r:id="rId7" w:history="1">
         <w:r>
           <w:rPr>
             <w:rStyle w:val="Hyperlink"/>
@@ -743,8 +816,9 @@
             <w:u w:val="none"/>
             <w:shd w:val="clear" w:color="auto" w:fill="FFFFFF"/>
           </w:rPr>
-          <w:t>f</w:t>
-        </w:r>
+          <w:t xml:space="preserve">"Lifestyle and Risk Factor Modification for Reduction of Atrial Fibrillation: A Scientific Statement </w:t>
+        </w:r>
+        <w:proofErr w:type="gramStart"/>
         <w:r>
           <w:rPr>
             <w:rStyle w:val="Hyperlink"/>
@@ -755,8 +829,9 @@
             <w:u w:val="none"/>
             <w:shd w:val="clear" w:color="auto" w:fill="FFFFFF"/>
           </w:rPr>
-          <w:t>ibrill</w:t>
-        </w:r>
+          <w:t>From</w:t>
+        </w:r>
+        <w:proofErr w:type="gramEnd"/>
         <w:r>
           <w:rPr>
             <w:rStyle w:val="Hyperlink"/>
@@ -767,165 +842,57 @@
             <w:u w:val="none"/>
             <w:shd w:val="clear" w:color="auto" w:fill="FFFFFF"/>
           </w:rPr>
-          <w:t>a</w:t>
-        </w:r>
+          <w:t xml:space="preserve"> the American Heart Association"</w:t>
+        </w:r>
+      </w:hyperlink>
+      <w:r>
+        <w:rPr>
+          <w:rFonts w:ascii="Arial" w:hAnsi="Arial" w:cs="Arial"/>
+          <w:color w:val="202122"/>
+          <w:sz w:val="19"/>
+          <w:szCs w:val="19"/>
+          <w:shd w:val="clear" w:color="auto" w:fill="FFFFFF"/>
+        </w:rPr>
+        <w:t>.</w:t>
+      </w:r>
+    </w:p>
+    <w:p>
+      <w:pPr>
+        <w:spacing w:after="0" w:line="240" w:lineRule="auto"/>
+        <w:jc w:val="right"/>
+        <w:rPr>
+          <w:shd w:val="clear" w:color="auto" w:fill="FFFFFF"/>
+        </w:rPr>
+      </w:pPr>
+      <w:r>
+        <w:rPr>
+          <w:shd w:val="clear" w:color="auto" w:fill="FFFFFF"/>
+        </w:rPr>
+        <w:t xml:space="preserve">[5] </w:t>
+      </w:r>
+      <w:hyperlink r:id="rId8" w:history="1">
         <w:r>
           <w:rPr>
             <w:rStyle w:val="Hyperlink"/>
-            <w:rFonts w:ascii="Arial" w:hAnsi="Arial" w:cs="Arial"/>
-            <w:color w:val="663366"/>
-            <w:sz w:val="19"/>
-            <w:szCs w:val="19"/>
-            <w:u w:val="none"/>
-            <w:shd w:val="clear" w:color="auto" w:fill="FFFFFF"/>
-          </w:rPr>
-          <w:t>tion"</w:t>
-        </w:r>
-      </w:hyperlink>
-      <w:r>
-        <w:rPr>
-          <w:rFonts w:ascii="Arial" w:hAnsi="Arial" w:cs="Arial"/>
-          <w:color w:val="202122"/>
-          <w:sz w:val="19"/>
-          <w:szCs w:val="19"/>
-          <w:shd w:val="clear" w:color="auto" w:fill="FFFFFF"/>
-        </w:rPr>
-        <w:t>. </w:t>
-      </w:r>
-      <w:r>
-        <w:rPr>
-          <w:rFonts w:ascii="Arial" w:hAnsi="Arial" w:cs="Arial"/>
-          <w:i/>
-          <w:iCs/>
-          <w:color w:val="202122"/>
-          <w:sz w:val="19"/>
-          <w:szCs w:val="19"/>
-          <w:shd w:val="clear" w:color="auto" w:fill="FFFFFF"/>
-        </w:rPr>
-        <w:t>Journal of Biomedical Research</w:t>
-      </w:r>
-      <w:r>
-        <w:rPr>
-          <w:rFonts w:ascii="Arial" w:hAnsi="Arial" w:cs="Arial"/>
-          <w:color w:val="202122"/>
-          <w:sz w:val="19"/>
-          <w:szCs w:val="19"/>
-          <w:shd w:val="clear" w:color="auto" w:fill="FFFFFF"/>
-        </w:rPr>
-        <w:t>.</w:t>
-      </w:r>
-    </w:p>
-    <w:p>
-      <w:pPr>
-        <w:jc w:val="right"/>
-        <w:rPr>
-          <w:rFonts w:cstheme="minorHAnsi"/>
-          <w:color w:val="202122"/>
-          <w:shd w:val="clear" w:color="auto" w:fill="FFFFFF"/>
-        </w:rPr>
-      </w:pPr>
-      <w:r>
-        <w:rPr>
-          <w:rFonts w:cstheme="minorHAnsi"/>
-          <w:color w:val="202122"/>
-          <w:shd w:val="clear" w:color="auto" w:fill="FFFFFF"/>
-        </w:rPr>
-        <w:t xml:space="preserve">[4] - </w:t>
-      </w:r>
-      <w:r>
-        <w:rPr>
-          <w:rFonts w:ascii="Arial" w:hAnsi="Arial" w:cs="Arial"/>
-          <w:color w:val="202122"/>
-          <w:sz w:val="19"/>
-          <w:szCs w:val="19"/>
-          <w:shd w:val="clear" w:color="auto" w:fill="FFFFFF"/>
-        </w:rPr>
-        <w:t>Chung, MK; Eckhardt, LL; Chen, LY; Ahmed, HM; Gopinathannair, R; Joglar, JA; Noseworthy, PA; Pack, QR; Sanders, P; Trulock, KM; American Heart Association Electrocardiography and Arrhythmias Committee and Exercise Cardiac Rehabilitation, and Secondary Prevention; Committee of the Council on Clinical Cardiology; Council on Arteriosclerosis, Thrombosis and Vascular Biology; Council on Cardiovascular and Stroke Nursing; Council on Lifestyle and Cardiometabolic Health (March 2020). </w:t>
-      </w:r>
-      <w:hyperlink r:id="rId7" w:history="1">
+            <w:shd w:val="clear" w:color="auto" w:fill="FFFFFF"/>
+          </w:rPr>
+          <w:t xml:space="preserve">- Atrial Fibrillation Recurrence and Peri-Procedural Complication Rates in </w:t>
+        </w:r>
+        <w:proofErr w:type="spellStart"/>
         <w:r>
           <w:rPr>
             <w:rStyle w:val="Hyperlink"/>
-            <w:rFonts w:ascii="Arial" w:hAnsi="Arial" w:cs="Arial"/>
-            <w:color w:val="663366"/>
-            <w:sz w:val="19"/>
-            <w:szCs w:val="19"/>
-            <w:u w:val="none"/>
-            <w:shd w:val="clear" w:color="auto" w:fill="FFFFFF"/>
-          </w:rPr>
-          <w:t>"Lifestyle and Ri</w:t>
-        </w:r>
+            <w:shd w:val="clear" w:color="auto" w:fill="FFFFFF"/>
+          </w:rPr>
+          <w:t>nMARQ</w:t>
+        </w:r>
+        <w:proofErr w:type="spellEnd"/>
         <w:r>
           <w:rPr>
             <w:rStyle w:val="Hyperlink"/>
-            <w:rFonts w:ascii="Arial" w:hAnsi="Arial" w:cs="Arial"/>
-            <w:color w:val="663366"/>
-            <w:sz w:val="19"/>
-            <w:szCs w:val="19"/>
-            <w:u w:val="none"/>
-            <w:shd w:val="clear" w:color="auto" w:fill="FFFFFF"/>
-          </w:rPr>
-          <w:t>s</w:t>
-        </w:r>
-        <w:r>
-          <w:rPr>
-            <w:rStyle w:val="Hyperlink"/>
-            <w:rFonts w:ascii="Arial" w:hAnsi="Arial" w:cs="Arial"/>
-            <w:color w:val="663366"/>
-            <w:sz w:val="19"/>
-            <w:szCs w:val="19"/>
-            <w:u w:val="none"/>
-            <w:shd w:val="clear" w:color="auto" w:fill="FFFFFF"/>
-          </w:rPr>
-          <w:t>k Factor Modification for Reduction of Atrial Fibrillation: A Scientific Statement From the American Heart Association"</w:t>
-        </w:r>
-      </w:hyperlink>
-      <w:r>
-        <w:rPr>
-          <w:rFonts w:ascii="Arial" w:hAnsi="Arial" w:cs="Arial"/>
-          <w:color w:val="202122"/>
-          <w:sz w:val="19"/>
-          <w:szCs w:val="19"/>
-          <w:shd w:val="clear" w:color="auto" w:fill="FFFFFF"/>
-        </w:rPr>
-        <w:t>.</w:t>
-      </w:r>
-    </w:p>
-    <w:p>
-      <w:pPr>
-        <w:spacing w:after="0" w:line="240" w:lineRule="auto"/>
-        <w:jc w:val="right"/>
-        <w:rPr>
-          <w:shd w:val="clear" w:color="auto" w:fill="FFFFFF"/>
-        </w:rPr>
-      </w:pPr>
-      <w:r>
-        <w:rPr>
-          <w:shd w:val="clear" w:color="auto" w:fill="FFFFFF"/>
-        </w:rPr>
-        <w:t xml:space="preserve">[5] </w:t>
-      </w:r>
-      <w:hyperlink r:id="rId8" w:history="1">
-        <w:r>
-          <w:rPr>
-            <w:rStyle w:val="Hyperlink"/>
-            <w:shd w:val="clear" w:color="auto" w:fill="FFFFFF"/>
-          </w:rPr>
-          <w:t>- Atrial Fibrillati</w:t>
-        </w:r>
-        <w:r>
-          <w:rPr>
-            <w:rStyle w:val="Hyperlink"/>
-            <w:shd w:val="clear" w:color="auto" w:fill="FFFFFF"/>
-          </w:rPr>
-          <w:t>o</w:t>
-        </w:r>
-        <w:r>
-          <w:rPr>
-            <w:rStyle w:val="Hyperlink"/>
-            <w:shd w:val="clear" w:color="auto" w:fill="FFFFFF"/>
-          </w:rPr>
-          <w:t>n Recurrence and Peri-Procedural Complication Rates in nMARQ vs. Conventional Ablation Techniques: A Systematic Review and Meta-Analysis</w:t>
+            <w:shd w:val="clear" w:color="auto" w:fill="FFFFFF"/>
+          </w:rPr>
+          <w:t xml:space="preserve"> vs. Conventional Ablation Techniques: A Systematic Review and Meta-Analysis</w:t>
         </w:r>
       </w:hyperlink>
     </w:p>
@@ -974,6 +941,57 @@
         </w:rPr>
         <w:t>4†, </w:t>
       </w:r>
+      <w:proofErr w:type="spellStart"/>
+      <w:r>
+        <w:fldChar w:fldCharType="begin"/>
+      </w:r>
+      <w:r>
+        <w:instrText xml:space="preserve"> HYPERLINK "http://www.frontiersin.org/people/u/528268" </w:instrText>
+      </w:r>
+      <w:r>
+        <w:fldChar w:fldCharType="separate"/>
+      </w:r>
+      <w:r>
+        <w:rPr>
+          <w:rFonts w:ascii="Arial" w:hAnsi="Arial" w:cs="Arial"/>
+          <w:color w:val="202122"/>
+          <w:sz w:val="19"/>
+          <w:szCs w:val="19"/>
+          <w:shd w:val="clear" w:color="auto" w:fill="FFFFFF"/>
+        </w:rPr>
+        <w:t>Mengqi</w:t>
+      </w:r>
+      <w:proofErr w:type="spellEnd"/>
+      <w:r>
+        <w:rPr>
+          <w:rFonts w:ascii="Arial" w:hAnsi="Arial" w:cs="Arial"/>
+          <w:color w:val="202122"/>
+          <w:sz w:val="19"/>
+          <w:szCs w:val="19"/>
+          <w:shd w:val="clear" w:color="auto" w:fill="FFFFFF"/>
+        </w:rPr>
+        <w:t xml:space="preserve"> Gong</w:t>
+      </w:r>
+      <w:r>
+        <w:rPr>
+          <w:rFonts w:ascii="Arial" w:hAnsi="Arial" w:cs="Arial"/>
+          <w:color w:val="202122"/>
+          <w:sz w:val="19"/>
+          <w:szCs w:val="19"/>
+          <w:shd w:val="clear" w:color="auto" w:fill="FFFFFF"/>
+        </w:rPr>
+        <w:fldChar w:fldCharType="end"/>
+      </w:r>
+      <w:r>
+        <w:rPr>
+          <w:rFonts w:ascii="Arial" w:hAnsi="Arial" w:cs="Arial"/>
+          <w:color w:val="202122"/>
+          <w:sz w:val="19"/>
+          <w:szCs w:val="19"/>
+          <w:shd w:val="clear" w:color="auto" w:fill="FFFFFF"/>
+        </w:rPr>
+        <w:t>5, George Bazoukis6, Ishan Lakhani2,3, Yan Y. Ting2,3, </w:t>
+      </w:r>
       <w:hyperlink r:id="rId10" w:history="1">
         <w:r>
           <w:rPr>
@@ -983,7 +1001,7 @@
             <w:szCs w:val="19"/>
             <w:shd w:val="clear" w:color="auto" w:fill="FFFFFF"/>
           </w:rPr>
-          <w:t>Mengqi Gong</w:t>
+          <w:t>Sunny H. Wong</w:t>
         </w:r>
       </w:hyperlink>
       <w:r>
@@ -994,7 +1012,29 @@
           <w:szCs w:val="19"/>
           <w:shd w:val="clear" w:color="auto" w:fill="FFFFFF"/>
         </w:rPr>
-        <w:t>5, George Bazoukis6, Ishan Lakhani2,3, Yan Y. Ting2,3, </w:t>
+        <w:t>2,3, </w:t>
+      </w:r>
+      <w:proofErr w:type="spellStart"/>
+      <w:r>
+        <w:rPr>
+          <w:rFonts w:ascii="Arial" w:hAnsi="Arial" w:cs="Arial"/>
+          <w:color w:val="202122"/>
+          <w:sz w:val="19"/>
+          <w:szCs w:val="19"/>
+          <w:shd w:val="clear" w:color="auto" w:fill="FFFFFF"/>
+        </w:rPr>
+        <w:t>Guangping</w:t>
+      </w:r>
+      <w:proofErr w:type="spellEnd"/>
+      <w:r>
+        <w:rPr>
+          <w:rFonts w:ascii="Arial" w:hAnsi="Arial" w:cs="Arial"/>
+          <w:color w:val="202122"/>
+          <w:sz w:val="19"/>
+          <w:szCs w:val="19"/>
+          <w:shd w:val="clear" w:color="auto" w:fill="FFFFFF"/>
+        </w:rPr>
+        <w:t xml:space="preserve"> Li7, William K. K. Wu8, Vassilios S. Vassiliou8, Martin C. S. Wong10, </w:t>
       </w:r>
       <w:hyperlink r:id="rId11" w:history="1">
         <w:r>
@@ -1005,7 +1045,7 @@
             <w:szCs w:val="19"/>
             <w:shd w:val="clear" w:color="auto" w:fill="FFFFFF"/>
           </w:rPr>
-          <w:t>Sunny H. Wong</w:t>
+          <w:t>Konstantinos Letsas</w:t>
         </w:r>
       </w:hyperlink>
       <w:r>
@@ -1016,7 +1056,58 @@
           <w:szCs w:val="19"/>
           <w:shd w:val="clear" w:color="auto" w:fill="FFFFFF"/>
         </w:rPr>
-        <w:t>2,3, Guangping Li7, William K. K. Wu8, Vassilios S. Vassiliou8, Martin C. S. Wong10, </w:t>
+        <w:t>5, </w:t>
+      </w:r>
+      <w:proofErr w:type="spellStart"/>
+      <w:r>
+        <w:fldChar w:fldCharType="begin"/>
+      </w:r>
+      <w:r>
+        <w:instrText xml:space="preserve"> HYPERLINK "http://www.frontiersin.org/people/u/292862" </w:instrText>
+      </w:r>
+      <w:r>
+        <w:fldChar w:fldCharType="separate"/>
+      </w:r>
+      <w:r>
+        <w:rPr>
+          <w:rFonts w:ascii="Arial" w:hAnsi="Arial" w:cs="Arial"/>
+          <w:color w:val="202122"/>
+          <w:sz w:val="19"/>
+          <w:szCs w:val="19"/>
+          <w:shd w:val="clear" w:color="auto" w:fill="FFFFFF"/>
+        </w:rPr>
+        <w:t>Yimei</w:t>
+      </w:r>
+      <w:proofErr w:type="spellEnd"/>
+      <w:r>
+        <w:rPr>
+          <w:rFonts w:ascii="Arial" w:hAnsi="Arial" w:cs="Arial"/>
+          <w:color w:val="202122"/>
+          <w:sz w:val="19"/>
+          <w:szCs w:val="19"/>
+          <w:shd w:val="clear" w:color="auto" w:fill="FFFFFF"/>
+        </w:rPr>
+        <w:t xml:space="preserve"> Du</w:t>
+      </w:r>
+      <w:r>
+        <w:rPr>
+          <w:rFonts w:ascii="Arial" w:hAnsi="Arial" w:cs="Arial"/>
+          <w:color w:val="202122"/>
+          <w:sz w:val="19"/>
+          <w:szCs w:val="19"/>
+          <w:shd w:val="clear" w:color="auto" w:fill="FFFFFF"/>
+        </w:rPr>
+        <w:fldChar w:fldCharType="end"/>
+      </w:r>
+      <w:r>
+        <w:rPr>
+          <w:rFonts w:ascii="Arial" w:hAnsi="Arial" w:cs="Arial"/>
+          <w:color w:val="202122"/>
+          <w:sz w:val="19"/>
+          <w:szCs w:val="19"/>
+          <w:shd w:val="clear" w:color="auto" w:fill="FFFFFF"/>
+        </w:rPr>
+        <w:t>11, </w:t>
       </w:r>
       <w:hyperlink r:id="rId12" w:history="1">
         <w:r>
@@ -1027,7 +1118,7 @@
             <w:szCs w:val="19"/>
             <w:shd w:val="clear" w:color="auto" w:fill="FFFFFF"/>
           </w:rPr>
-          <w:t>Konstantinos Letsas</w:t>
+          <w:t>Victoria Laxton</w:t>
         </w:r>
       </w:hyperlink>
       <w:r>
@@ -1038,7 +1129,29 @@
           <w:szCs w:val="19"/>
           <w:shd w:val="clear" w:color="auto" w:fill="FFFFFF"/>
         </w:rPr>
-        <w:t>5, </w:t>
+        <w:t>12, Bryan P. Yan1, </w:t>
+      </w:r>
+      <w:proofErr w:type="spellStart"/>
+      <w:r>
+        <w:rPr>
+          <w:rFonts w:ascii="Arial" w:hAnsi="Arial" w:cs="Arial"/>
+          <w:color w:val="202122"/>
+          <w:sz w:val="19"/>
+          <w:szCs w:val="19"/>
+          <w:shd w:val="clear" w:color="auto" w:fill="FFFFFF"/>
+        </w:rPr>
+        <w:t>Yat</w:t>
+      </w:r>
+      <w:proofErr w:type="spellEnd"/>
+      <w:r>
+        <w:rPr>
+          <w:rFonts w:ascii="Arial" w:hAnsi="Arial" w:cs="Arial"/>
+          <w:color w:val="202122"/>
+          <w:sz w:val="19"/>
+          <w:szCs w:val="19"/>
+          <w:shd w:val="clear" w:color="auto" w:fill="FFFFFF"/>
+        </w:rPr>
+        <w:t xml:space="preserve"> S. Chan1, </w:t>
       </w:r>
       <w:hyperlink r:id="rId13" w:history="1">
         <w:r>
@@ -1049,7 +1162,7 @@
             <w:szCs w:val="19"/>
             <w:shd w:val="clear" w:color="auto" w:fill="FFFFFF"/>
           </w:rPr>
-          <w:t>Yimei Du</w:t>
+          <w:t>Yunlong Xia</w:t>
         </w:r>
       </w:hyperlink>
       <w:r>
@@ -1060,7 +1173,7 @@
           <w:szCs w:val="19"/>
           <w:shd w:val="clear" w:color="auto" w:fill="FFFFFF"/>
         </w:rPr>
-        <w:t>11, </w:t>
+        <w:t>12, </w:t>
       </w:r>
       <w:hyperlink r:id="rId14" w:history="1">
         <w:r>
@@ -1071,7 +1184,7 @@
             <w:szCs w:val="19"/>
             <w:shd w:val="clear" w:color="auto" w:fill="FFFFFF"/>
           </w:rPr>
-          <w:t>Victoria Laxton</w:t>
+          <w:t>Tong Liu</w:t>
         </w:r>
       </w:hyperlink>
       <w:r>
@@ -1082,7 +1195,7 @@
           <w:szCs w:val="19"/>
           <w:shd w:val="clear" w:color="auto" w:fill="FFFFFF"/>
         </w:rPr>
-        <w:t>12, Bryan P. Yan1, Yat S. Chan1, </w:t>
+        <w:t>2*, </w:t>
       </w:r>
       <w:hyperlink r:id="rId15" w:history="1">
         <w:r>
@@ -1093,7 +1206,7 @@
             <w:szCs w:val="19"/>
             <w:shd w:val="clear" w:color="auto" w:fill="FFFFFF"/>
           </w:rPr>
-          <w:t>Yunlong Xia</w:t>
+          <w:t>Gary Tse</w:t>
         </w:r>
       </w:hyperlink>
       <w:r>
@@ -1104,9 +1217,61 @@
           <w:szCs w:val="19"/>
           <w:shd w:val="clear" w:color="auto" w:fill="FFFFFF"/>
         </w:rPr>
-        <w:t>12, </w:t>
+        <w:t>2,3* and International Health Informatics Study (IHIS) Network</w:t>
+      </w:r>
+    </w:p>
+    <w:p>
+      <w:pPr>
+        <w:shd w:val="clear" w:color="auto" w:fill="FFFFFF"/>
+        <w:bidi w:val="0"/>
+        <w:spacing w:after="0" w:line="240" w:lineRule="auto"/>
+        <w:rPr>
+          <w:rFonts w:ascii="Arial" w:hAnsi="Arial" w:cs="Arial"/>
+          <w:color w:val="202122"/>
+          <w:sz w:val="19"/>
+          <w:szCs w:val="19"/>
+          <w:shd w:val="clear" w:color="auto" w:fill="FFFFFF"/>
+        </w:rPr>
+      </w:pPr>
+    </w:p>
+    <w:p>
+      <w:pPr>
+        <w:spacing w:after="0" w:line="240" w:lineRule="auto"/>
+        <w:jc w:val="right"/>
+        <w:rPr>
+          <w:shd w:val="clear" w:color="auto" w:fill="FFFFFF"/>
+        </w:rPr>
+      </w:pPr>
+      <w:r>
+        <w:rPr>
+          <w:shd w:val="clear" w:color="auto" w:fill="FFFFFF"/>
+        </w:rPr>
+        <w:t>[6] -</w:t>
       </w:r>
       <w:hyperlink r:id="rId16" w:history="1">
+        <w:r>
+          <w:rPr>
+            <w:rStyle w:val="Hyperlink"/>
+            <w:shd w:val="clear" w:color="auto" w:fill="FFFFFF"/>
+          </w:rPr>
+          <w:t xml:space="preserve"> Improved Detection of Silent Atrial Fibrillation Using 72-Hour Holter ECG in Patients With Ischemic Stroke</w:t>
+        </w:r>
+      </w:hyperlink>
+    </w:p>
+    <w:p>
+      <w:pPr>
+        <w:shd w:val="clear" w:color="auto" w:fill="FFFFFF"/>
+        <w:bidi w:val="0"/>
+        <w:spacing w:after="0" w:line="240" w:lineRule="auto"/>
+        <w:rPr>
+          <w:rFonts w:ascii="Arial" w:hAnsi="Arial" w:cs="Arial"/>
+          <w:color w:val="202122"/>
+          <w:sz w:val="19"/>
+          <w:szCs w:val="19"/>
+          <w:shd w:val="clear" w:color="auto" w:fill="FFFFFF"/>
+        </w:rPr>
+      </w:pPr>
+      <w:hyperlink r:id="rId17" w:tooltip="Martin Grond" w:history="1">
         <w:r>
           <w:rPr>
             <w:rFonts w:ascii="Arial" w:hAnsi="Arial" w:cs="Arial"/>
@@ -1115,20 +1280,9 @@
             <w:szCs w:val="19"/>
             <w:shd w:val="clear" w:color="auto" w:fill="FFFFFF"/>
           </w:rPr>
-          <w:t>Tong Liu</w:t>
-        </w:r>
-      </w:hyperlink>
-      <w:r>
-        <w:rPr>
-          <w:rFonts w:ascii="Arial" w:hAnsi="Arial" w:cs="Arial"/>
-          <w:color w:val="202122"/>
-          <w:sz w:val="19"/>
-          <w:szCs w:val="19"/>
-          <w:shd w:val="clear" w:color="auto" w:fill="FFFFFF"/>
-        </w:rPr>
-        <w:t>2*, </w:t>
-      </w:r>
-      <w:hyperlink r:id="rId17" w:history="1">
+          <w:t xml:space="preserve">Martin </w:t>
+        </w:r>
+        <w:proofErr w:type="spellStart"/>
         <w:r>
           <w:rPr>
             <w:rFonts w:ascii="Arial" w:hAnsi="Arial" w:cs="Arial"/>
@@ -1137,8 +1291,9 @@
             <w:szCs w:val="19"/>
             <w:shd w:val="clear" w:color="auto" w:fill="FFFFFF"/>
           </w:rPr>
-          <w:t>Gary Tse</w:t>
-        </w:r>
+          <w:t>Grond</w:t>
+        </w:r>
+        <w:proofErr w:type="spellEnd"/>
       </w:hyperlink>
       <w:r>
         <w:rPr>
@@ -1148,61 +1303,9 @@
           <w:szCs w:val="19"/>
           <w:shd w:val="clear" w:color="auto" w:fill="FFFFFF"/>
         </w:rPr>
-        <w:t>2,3* and International Health Informatics Study (IHIS) Network</w:t>
-      </w:r>
-    </w:p>
-    <w:p>
-      <w:pPr>
-        <w:shd w:val="clear" w:color="auto" w:fill="FFFFFF"/>
-        <w:bidi w:val="0"/>
-        <w:spacing w:after="0" w:line="240" w:lineRule="auto"/>
-        <w:rPr>
-          <w:rFonts w:ascii="Arial" w:hAnsi="Arial" w:cs="Arial"/>
-          <w:color w:val="202122"/>
-          <w:sz w:val="19"/>
-          <w:szCs w:val="19"/>
-          <w:shd w:val="clear" w:color="auto" w:fill="FFFFFF"/>
-        </w:rPr>
-      </w:pPr>
-    </w:p>
-    <w:p>
-      <w:pPr>
-        <w:spacing w:after="0" w:line="240" w:lineRule="auto"/>
-        <w:jc w:val="right"/>
-        <w:rPr>
-          <w:shd w:val="clear" w:color="auto" w:fill="FFFFFF"/>
-        </w:rPr>
-      </w:pPr>
-      <w:r>
-        <w:rPr>
-          <w:shd w:val="clear" w:color="auto" w:fill="FFFFFF"/>
-        </w:rPr>
-        <w:t>[6] -</w:t>
-      </w:r>
-      <w:hyperlink r:id="rId18" w:history="1">
-        <w:r>
-          <w:rPr>
-            <w:rStyle w:val="Hyperlink"/>
-            <w:shd w:val="clear" w:color="auto" w:fill="FFFFFF"/>
-          </w:rPr>
-          <w:t xml:space="preserve"> Improved Detection of Silent Atrial Fibrillation Using 72-Hour Holter ECG in Patients With Ischemic Stroke</w:t>
-        </w:r>
-      </w:hyperlink>
-    </w:p>
-    <w:p>
-      <w:pPr>
-        <w:shd w:val="clear" w:color="auto" w:fill="FFFFFF"/>
-        <w:bidi w:val="0"/>
-        <w:spacing w:after="0" w:line="240" w:lineRule="auto"/>
-        <w:rPr>
-          <w:rFonts w:ascii="Arial" w:hAnsi="Arial" w:cs="Arial"/>
-          <w:color w:val="202122"/>
-          <w:sz w:val="19"/>
-          <w:szCs w:val="19"/>
-          <w:shd w:val="clear" w:color="auto" w:fill="FFFFFF"/>
-        </w:rPr>
-      </w:pPr>
-      <w:hyperlink r:id="rId19" w:tooltip="Martin Grond" w:history="1">
+        <w:t>, </w:t>
+      </w:r>
+      <w:hyperlink r:id="rId18" w:tooltip="Marek Jauss" w:history="1">
         <w:r>
           <w:rPr>
             <w:rFonts w:ascii="Arial" w:hAnsi="Arial" w:cs="Arial"/>
@@ -1211,20 +1314,9 @@
             <w:szCs w:val="19"/>
             <w:shd w:val="clear" w:color="auto" w:fill="FFFFFF"/>
           </w:rPr>
-          <w:t>Martin Grond</w:t>
-        </w:r>
-      </w:hyperlink>
-      <w:r>
-        <w:rPr>
-          <w:rFonts w:ascii="Arial" w:hAnsi="Arial" w:cs="Arial"/>
-          <w:color w:val="202122"/>
-          <w:sz w:val="19"/>
-          <w:szCs w:val="19"/>
-          <w:shd w:val="clear" w:color="auto" w:fill="FFFFFF"/>
-        </w:rPr>
-        <w:t>, </w:t>
-      </w:r>
-      <w:hyperlink r:id="rId20" w:tooltip="Marek Jauss" w:history="1">
+          <w:t xml:space="preserve">Marek </w:t>
+        </w:r>
+        <w:proofErr w:type="spellStart"/>
         <w:r>
           <w:rPr>
             <w:rFonts w:ascii="Arial" w:hAnsi="Arial" w:cs="Arial"/>
@@ -1233,8 +1325,9 @@
             <w:szCs w:val="19"/>
             <w:shd w:val="clear" w:color="auto" w:fill="FFFFFF"/>
           </w:rPr>
-          <w:t>Marek Jauss</w:t>
-        </w:r>
+          <w:t>Jauss</w:t>
+        </w:r>
+        <w:proofErr w:type="spellEnd"/>
       </w:hyperlink>
       <w:r>
         <w:rPr>
@@ -1246,7 +1339,7 @@
         </w:rPr>
         <w:t>, </w:t>
       </w:r>
-      <w:hyperlink r:id="rId21" w:tooltip="Gerhard Hamann" w:history="1">
+      <w:hyperlink r:id="rId19" w:tooltip="Gerhard Hamann" w:history="1">
         <w:r>
           <w:rPr>
             <w:rFonts w:ascii="Arial" w:hAnsi="Arial" w:cs="Arial"/>
@@ -1268,7 +1361,7 @@
         </w:rPr>
         <w:t>, </w:t>
       </w:r>
-      <w:hyperlink r:id="rId22" w:tooltip="Erwin Stark" w:history="1">
+      <w:hyperlink r:id="rId20" w:tooltip="Erwin Stark" w:history="1">
         <w:r>
           <w:rPr>
             <w:rFonts w:ascii="Arial" w:hAnsi="Arial" w:cs="Arial"/>
@@ -1290,7 +1383,7 @@
         </w:rPr>
         <w:t>, </w:t>
       </w:r>
-      <w:hyperlink r:id="rId23" w:tooltip="Roland Veltkamp" w:history="1">
+      <w:hyperlink r:id="rId21" w:tooltip="Roland Veltkamp" w:history="1">
         <w:r>
           <w:rPr>
             <w:rFonts w:ascii="Arial" w:hAnsi="Arial" w:cs="Arial"/>
@@ -1299,20 +1392,9 @@
             <w:szCs w:val="19"/>
             <w:shd w:val="clear" w:color="auto" w:fill="FFFFFF"/>
           </w:rPr>
-          <w:t>Roland Veltkamp</w:t>
-        </w:r>
-      </w:hyperlink>
-      <w:r>
-        <w:rPr>
-          <w:rFonts w:ascii="Arial" w:hAnsi="Arial" w:cs="Arial"/>
-          <w:color w:val="202122"/>
-          <w:sz w:val="19"/>
-          <w:szCs w:val="19"/>
-          <w:shd w:val="clear" w:color="auto" w:fill="FFFFFF"/>
-        </w:rPr>
-        <w:t>, </w:t>
-      </w:r>
-      <w:hyperlink r:id="rId24" w:tooltip="Darius Nabavi" w:history="1">
+          <w:t xml:space="preserve">Roland </w:t>
+        </w:r>
+        <w:proofErr w:type="spellStart"/>
         <w:r>
           <w:rPr>
             <w:rFonts w:ascii="Arial" w:hAnsi="Arial" w:cs="Arial"/>
@@ -1321,8 +1403,9 @@
             <w:szCs w:val="19"/>
             <w:shd w:val="clear" w:color="auto" w:fill="FFFFFF"/>
           </w:rPr>
-          <w:t>Darius Nabavi</w:t>
-        </w:r>
+          <w:t>Veltkamp</w:t>
+        </w:r>
+        <w:proofErr w:type="spellEnd"/>
       </w:hyperlink>
       <w:r>
         <w:rPr>
@@ -1334,7 +1417,7 @@
         </w:rPr>
         <w:t>, </w:t>
       </w:r>
-      <w:hyperlink r:id="rId25" w:tooltip="Markus Horn" w:history="1">
+      <w:hyperlink r:id="rId22" w:tooltip="Darius Nabavi" w:history="1">
         <w:r>
           <w:rPr>
             <w:rFonts w:ascii="Arial" w:hAnsi="Arial" w:cs="Arial"/>
@@ -1343,20 +1426,9 @@
             <w:szCs w:val="19"/>
             <w:shd w:val="clear" w:color="auto" w:fill="FFFFFF"/>
           </w:rPr>
-          <w:t>Markus Horn</w:t>
-        </w:r>
-      </w:hyperlink>
-      <w:r>
-        <w:rPr>
-          <w:rFonts w:ascii="Arial" w:hAnsi="Arial" w:cs="Arial"/>
-          <w:color w:val="202122"/>
-          <w:sz w:val="19"/>
-          <w:szCs w:val="19"/>
-          <w:shd w:val="clear" w:color="auto" w:fill="FFFFFF"/>
-        </w:rPr>
-        <w:t>, </w:t>
-      </w:r>
-      <w:hyperlink r:id="rId26" w:tooltip="Christian Weimar" w:history="1">
+          <w:t xml:space="preserve">Darius </w:t>
+        </w:r>
+        <w:proofErr w:type="spellStart"/>
         <w:r>
           <w:rPr>
             <w:rFonts w:ascii="Arial" w:hAnsi="Arial" w:cs="Arial"/>
@@ -1365,8 +1437,9 @@
             <w:szCs w:val="19"/>
             <w:shd w:val="clear" w:color="auto" w:fill="FFFFFF"/>
           </w:rPr>
-          <w:t>Christian Weimar</w:t>
-        </w:r>
+          <w:t>Nabavi</w:t>
+        </w:r>
+        <w:proofErr w:type="spellEnd"/>
       </w:hyperlink>
       <w:r>
         <w:rPr>
@@ -1378,7 +1451,7 @@
         </w:rPr>
         <w:t>, </w:t>
       </w:r>
-      <w:hyperlink r:id="rId27" w:tooltip="Martin Köhrmann" w:history="1">
+      <w:hyperlink r:id="rId23" w:tooltip="Markus Horn" w:history="1">
         <w:r>
           <w:rPr>
             <w:rFonts w:ascii="Arial" w:hAnsi="Arial" w:cs="Arial"/>
@@ -1387,7 +1460,7 @@
             <w:szCs w:val="19"/>
             <w:shd w:val="clear" w:color="auto" w:fill="FFFFFF"/>
           </w:rPr>
-          <w:t>Martin Köhrmann</w:t>
+          <w:t>Markus Horn</w:t>
         </w:r>
       </w:hyperlink>
       <w:r>
@@ -1400,7 +1473,7 @@
         </w:rPr>
         <w:t>, </w:t>
       </w:r>
-      <w:hyperlink r:id="rId28" w:tooltip="Rolf Wachter" w:history="1">
+      <w:hyperlink r:id="rId24" w:tooltip="Christian Weimar" w:history="1">
         <w:r>
           <w:rPr>
             <w:rFonts w:ascii="Arial" w:hAnsi="Arial" w:cs="Arial"/>
@@ -1409,7 +1482,7 @@
             <w:szCs w:val="19"/>
             <w:shd w:val="clear" w:color="auto" w:fill="FFFFFF"/>
           </w:rPr>
-          <w:t>Rolf Wachter</w:t>
+          <w:t>Christian Weimar</w:t>
         </w:r>
       </w:hyperlink>
       <w:r>
@@ -1422,7 +1495,7 @@
         </w:rPr>
         <w:t>, </w:t>
       </w:r>
-      <w:hyperlink r:id="rId29" w:tooltip="Ludger Rosin" w:history="1">
+      <w:hyperlink r:id="rId25" w:tooltip="Martin Köhrmann" w:history="1">
         <w:r>
           <w:rPr>
             <w:rFonts w:ascii="Arial" w:hAnsi="Arial" w:cs="Arial"/>
@@ -1431,20 +1504,9 @@
             <w:szCs w:val="19"/>
             <w:shd w:val="clear" w:color="auto" w:fill="FFFFFF"/>
           </w:rPr>
-          <w:t>Ludger Rosin</w:t>
-        </w:r>
-      </w:hyperlink>
-      <w:r>
-        <w:rPr>
-          <w:rFonts w:ascii="Arial" w:hAnsi="Arial" w:cs="Arial"/>
-          <w:color w:val="202122"/>
-          <w:sz w:val="19"/>
-          <w:szCs w:val="19"/>
-          <w:shd w:val="clear" w:color="auto" w:fill="FFFFFF"/>
-        </w:rPr>
-        <w:t>, and </w:t>
-      </w:r>
-      <w:hyperlink r:id="rId30" w:tooltip="Paulus Kirchhof" w:history="1">
+          <w:t xml:space="preserve">Martin </w:t>
+        </w:r>
+        <w:proofErr w:type="spellStart"/>
         <w:r>
           <w:rPr>
             <w:rFonts w:ascii="Arial" w:hAnsi="Arial" w:cs="Arial"/>
@@ -1453,8 +1515,116 @@
             <w:szCs w:val="19"/>
             <w:shd w:val="clear" w:color="auto" w:fill="FFFFFF"/>
           </w:rPr>
-          <w:t>Paulus Kirchhof</w:t>
-        </w:r>
+          <w:t>Köhrmann</w:t>
+        </w:r>
+        <w:proofErr w:type="spellEnd"/>
+      </w:hyperlink>
+      <w:r>
+        <w:rPr>
+          <w:rFonts w:ascii="Arial" w:hAnsi="Arial" w:cs="Arial"/>
+          <w:color w:val="202122"/>
+          <w:sz w:val="19"/>
+          <w:szCs w:val="19"/>
+          <w:shd w:val="clear" w:color="auto" w:fill="FFFFFF"/>
+        </w:rPr>
+        <w:t>, </w:t>
+      </w:r>
+      <w:hyperlink r:id="rId26" w:tooltip="Rolf Wachter" w:history="1">
+        <w:r>
+          <w:rPr>
+            <w:rFonts w:ascii="Arial" w:hAnsi="Arial" w:cs="Arial"/>
+            <w:color w:val="202122"/>
+            <w:sz w:val="19"/>
+            <w:szCs w:val="19"/>
+            <w:shd w:val="clear" w:color="auto" w:fill="FFFFFF"/>
+          </w:rPr>
+          <w:t>Rolf Wachter</w:t>
+        </w:r>
+      </w:hyperlink>
+      <w:r>
+        <w:rPr>
+          <w:rFonts w:ascii="Arial" w:hAnsi="Arial" w:cs="Arial"/>
+          <w:color w:val="202122"/>
+          <w:sz w:val="19"/>
+          <w:szCs w:val="19"/>
+          <w:shd w:val="clear" w:color="auto" w:fill="FFFFFF"/>
+        </w:rPr>
+        <w:t>, </w:t>
+      </w:r>
+      <w:proofErr w:type="spellStart"/>
+      <w:r>
+        <w:fldChar w:fldCharType="begin"/>
+      </w:r>
+      <w:r>
+        <w:instrText xml:space="preserve"> HYPERLINK "https://www.ahajournals.org/doi/full/10.1161/STROKEAHA.113.001884" \o "Ludger Rosin" </w:instrText>
+      </w:r>
+      <w:r>
+        <w:fldChar w:fldCharType="separate"/>
+      </w:r>
+      <w:r>
+        <w:rPr>
+          <w:rFonts w:ascii="Arial" w:hAnsi="Arial" w:cs="Arial"/>
+          <w:color w:val="202122"/>
+          <w:sz w:val="19"/>
+          <w:szCs w:val="19"/>
+          <w:shd w:val="clear" w:color="auto" w:fill="FFFFFF"/>
+        </w:rPr>
+        <w:t>Ludger</w:t>
+      </w:r>
+      <w:proofErr w:type="spellEnd"/>
+      <w:r>
+        <w:rPr>
+          <w:rFonts w:ascii="Arial" w:hAnsi="Arial" w:cs="Arial"/>
+          <w:color w:val="202122"/>
+          <w:sz w:val="19"/>
+          <w:szCs w:val="19"/>
+          <w:shd w:val="clear" w:color="auto" w:fill="FFFFFF"/>
+        </w:rPr>
+        <w:t xml:space="preserve"> Rosin</w:t>
+      </w:r>
+      <w:r>
+        <w:rPr>
+          <w:rFonts w:ascii="Arial" w:hAnsi="Arial" w:cs="Arial"/>
+          <w:color w:val="202122"/>
+          <w:sz w:val="19"/>
+          <w:szCs w:val="19"/>
+          <w:shd w:val="clear" w:color="auto" w:fill="FFFFFF"/>
+        </w:rPr>
+        <w:fldChar w:fldCharType="end"/>
+      </w:r>
+      <w:r>
+        <w:rPr>
+          <w:rFonts w:ascii="Arial" w:hAnsi="Arial" w:cs="Arial"/>
+          <w:color w:val="202122"/>
+          <w:sz w:val="19"/>
+          <w:szCs w:val="19"/>
+          <w:shd w:val="clear" w:color="auto" w:fill="FFFFFF"/>
+        </w:rPr>
+        <w:t>, and </w:t>
+      </w:r>
+      <w:hyperlink r:id="rId27" w:tooltip="Paulus Kirchhof" w:history="1">
+        <w:r>
+          <w:rPr>
+            <w:rFonts w:ascii="Arial" w:hAnsi="Arial" w:cs="Arial"/>
+            <w:color w:val="202122"/>
+            <w:sz w:val="19"/>
+            <w:szCs w:val="19"/>
+            <w:shd w:val="clear" w:color="auto" w:fill="FFFFFF"/>
+          </w:rPr>
+          <w:t xml:space="preserve">Paulus </w:t>
+        </w:r>
+        <w:proofErr w:type="spellStart"/>
+        <w:r>
+          <w:rPr>
+            <w:rFonts w:ascii="Arial" w:hAnsi="Arial" w:cs="Arial"/>
+            <w:color w:val="202122"/>
+            <w:sz w:val="19"/>
+            <w:szCs w:val="19"/>
+            <w:shd w:val="clear" w:color="auto" w:fill="FFFFFF"/>
+          </w:rPr>
+          <w:t>Kirchhof</w:t>
+        </w:r>
+        <w:proofErr w:type="spellEnd"/>
       </w:hyperlink>
       <w:r>
         <w:rPr>
@@ -1533,7 +1703,7 @@
         </w:rPr>
         <w:t xml:space="preserve"> - </w:t>
       </w:r>
-      <w:hyperlink r:id="rId31" w:history="1">
+      <w:hyperlink r:id="rId28" w:history="1">
         <w:r>
           <w:rPr>
             <w:rStyle w:val="Hyperlink"/>
@@ -1551,12 +1721,20 @@
           <w:shd w:val="clear" w:color="auto" w:fill="FFFFFF"/>
         </w:rPr>
       </w:pPr>
-      <w:hyperlink r:id="rId32" w:history="1">
-        <w:r>
-          <w:rPr>
-            <w:shd w:val="clear" w:color="auto" w:fill="FFFFFF"/>
-          </w:rPr>
-          <w:t>Nuzhat Ahmed</w:t>
+      <w:hyperlink r:id="rId29" w:history="1">
+        <w:proofErr w:type="spellStart"/>
+        <w:r>
+          <w:rPr>
+            <w:shd w:val="clear" w:color="auto" w:fill="FFFFFF"/>
+          </w:rPr>
+          <w:t>Nuzhat</w:t>
+        </w:r>
+        <w:proofErr w:type="spellEnd"/>
+        <w:r>
+          <w:rPr>
+            <w:shd w:val="clear" w:color="auto" w:fill="FFFFFF"/>
+          </w:rPr>
+          <w:t xml:space="preserve"> Ahmed</w:t>
         </w:r>
       </w:hyperlink>
       <w:r>
@@ -1565,7 +1743,7 @@
         </w:rPr>
         <w:t>1 and </w:t>
       </w:r>
-      <w:hyperlink r:id="rId33" w:history="1">
+      <w:hyperlink r:id="rId30" w:history="1">
         <w:r>
           <w:rPr>
             <w:shd w:val="clear" w:color="auto" w:fill="FFFFFF"/>
@@ -1577,13 +1755,7 @@
         <w:rPr>
           <w:shd w:val="clear" w:color="auto" w:fill="FFFFFF"/>
         </w:rPr>
-        <w:t>2,*</w:t>
-      </w:r>
-      <w:r>
-        <w:rPr>
-          <w:shd w:val="clear" w:color="auto" w:fill="FFFFFF"/>
-        </w:rPr>
-        <w:t xml:space="preserve"> (March 2020)</w:t>
+        <w:t>2,* (March 2020)</w:t>
       </w:r>
     </w:p>
     <w:p>
@@ -1591,7 +1763,7 @@
         <w:spacing w:after="0" w:line="240" w:lineRule="auto"/>
         <w:jc w:val="right"/>
         <w:rPr>
-          <w:rFonts w:ascii="Arial" w:hAnsi="Arial" w:cs="Arial" w:hint="cs"/>
+          <w:rFonts w:ascii="Arial" w:hAnsi="Arial" w:cs="Arial"/>
           <w:color w:val="202122"/>
           <w:sz w:val="19"/>
           <w:szCs w:val="19"/>
@@ -1698,7 +1870,7 @@
       <w:pPr>
         <w:jc w:val="right"/>
         <w:rPr>
-          <w:rFonts w:cstheme="minorHAnsi" w:hint="cs"/>
+          <w:rFonts w:cstheme="minorHAnsi"/>
           <w:i/>
           <w:sz w:val="24"/>
           <w:szCs w:val="24"/>
@@ -1850,6 +2022,7 @@
     <w:lsdException w:name="HTML Sample" w:semiHidden="1" w:unhideWhenUsed="1"/>
     <w:lsdException w:name="HTML Typewriter" w:semiHidden="1" w:unhideWhenUsed="1"/>
     <w:lsdException w:name="HTML Variable" w:semiHidden="1" w:unhideWhenUsed="1"/>
+    <w:lsdException w:name="Normal Table" w:semiHidden="1" w:unhideWhenUsed="1"/>
     <w:lsdException w:name="annotation subject" w:semiHidden="1" w:unhideWhenUsed="1"/>
     <w:lsdException w:name="No List" w:semiHidden="1" w:unhideWhenUsed="1"/>
     <w:lsdException w:name="Outline List 1" w:semiHidden="1" w:unhideWhenUsed="1"/>
@@ -1896,8 +2069,10 @@
     <w:lsdException w:name="Table Subtle 2" w:semiHidden="1" w:unhideWhenUsed="1"/>
     <w:lsdException w:name="Table Web 1" w:semiHidden="1" w:unhideWhenUsed="1"/>
     <w:lsdException w:name="Table Web 2" w:semiHidden="1" w:unhideWhenUsed="1"/>
+    <w:lsdException w:name="Table Web 3" w:semiHidden="1" w:unhideWhenUsed="1"/>
     <w:lsdException w:name="Balloon Text" w:semiHidden="1" w:unhideWhenUsed="1"/>
     <w:lsdException w:name="Table Grid" w:uiPriority="39"/>
+    <w:lsdException w:name="Table Theme" w:semiHidden="1" w:unhideWhenUsed="1"/>
     <w:lsdException w:name="Placeholder Text" w:semiHidden="1"/>
     <w:lsdException w:name="No Spacing" w:uiPriority="1" w:qFormat="1"/>
     <w:lsdException w:name="Light Shading" w:uiPriority="60"/>

</xml_diff>